<commit_message>
add a labx paper template
</commit_message>
<xml_diff>
--- a/labx/labx-paper-template.docx
+++ b/labx/labx-paper-template.docx
@@ -1522,16 +1522,7 @@
                 <w:sz w:val="20"/>
                 <w:szCs w:val="20"/>
               </w:rPr>
-              <w:t xml:space="preserve">2. </w:t>
-            </w:r>
-            <w:r>
-              <w:rPr>
-                <w:rFonts w:ascii="Segoe UI" w:hAnsi="Segoe UI" w:cs="Segoe UI"/>
-                <w:color w:val="FF0000"/>
-                <w:sz w:val="20"/>
-                <w:szCs w:val="20"/>
-              </w:rPr>
-              <w:t xml:space="preserve">bottlenecks, challenges, </w:t>
+              <w:t xml:space="preserve">2. bottlenecks, challenges, </w:t>
             </w:r>
           </w:p>
           <w:p>
@@ -1551,16 +1542,7 @@
                 <w:sz w:val="20"/>
                 <w:szCs w:val="20"/>
               </w:rPr>
-              <w:t xml:space="preserve">3. </w:t>
-            </w:r>
-            <w:r>
-              <w:rPr>
-                <w:rFonts w:ascii="Segoe UI" w:hAnsi="Segoe UI" w:cs="Segoe UI"/>
-                <w:color w:val="FF0000"/>
-                <w:sz w:val="20"/>
-                <w:szCs w:val="20"/>
-              </w:rPr>
-              <w:t>issues or difficulties</w:t>
+              <w:t>3. issues or difficulties</w:t>
             </w:r>
           </w:p>
         </w:tc>
@@ -1625,39 +1607,7 @@
                 <w:sz w:val="20"/>
                 <w:szCs w:val="20"/>
               </w:rPr>
-              <w:t>(</w:t>
-            </w:r>
-            <w:r>
-              <w:rPr>
-                <w:rFonts w:ascii="Segoe UI" w:hAnsi="Segoe UI" w:cs="Segoe UI"/>
-                <w:sz w:val="20"/>
-                <w:szCs w:val="20"/>
-              </w:rPr>
-              <w:t xml:space="preserve">What </w:t>
-            </w:r>
-            <w:r>
-              <w:rPr>
-                <w:rFonts w:ascii="Segoe UI" w:hAnsi="Segoe UI" w:cs="Segoe UI"/>
-                <w:sz w:val="20"/>
-                <w:szCs w:val="20"/>
-              </w:rPr>
-              <w:t>you</w:t>
-            </w:r>
-            <w:r>
-              <w:rPr>
-                <w:rFonts w:ascii="Segoe UI" w:hAnsi="Segoe UI" w:cs="Segoe UI"/>
-                <w:sz w:val="20"/>
-                <w:szCs w:val="20"/>
-              </w:rPr>
-              <w:t xml:space="preserve"> </w:t>
-            </w:r>
-            <w:r>
-              <w:rPr>
-                <w:rFonts w:ascii="Segoe UI" w:hAnsi="Segoe UI" w:cs="Segoe UI"/>
-                <w:sz w:val="20"/>
-                <w:szCs w:val="20"/>
-              </w:rPr>
-              <w:t>newly contribute</w:t>
+              <w:t>(What you newly contribute</w:t>
             </w:r>
             <w:r>
               <w:rPr>
@@ -1802,16 +1752,7 @@
                 <w:sz w:val="20"/>
                 <w:szCs w:val="20"/>
               </w:rPr>
-              <w:t>improvements, in</w:t>
-            </w:r>
-            <w:r>
-              <w:rPr>
-                <w:rFonts w:ascii="Segoe UI" w:hAnsi="Segoe UI" w:cs="Segoe UI"/>
-                <w:color w:val="FF0000"/>
-                <w:sz w:val="20"/>
-                <w:szCs w:val="20"/>
-              </w:rPr>
-              <w:t xml:space="preserve"> this work</w:t>
+              <w:t>improvements, in this work</w:t>
             </w:r>
           </w:p>
           <w:p>
@@ -2031,25 +1972,7 @@
                 <w:sz w:val="20"/>
                 <w:szCs w:val="20"/>
               </w:rPr>
-              <w:t xml:space="preserve">new knowledge </w:t>
-            </w:r>
-            <w:r>
-              <w:rPr>
-                <w:rFonts w:ascii="Segoe UI" w:hAnsi="Segoe UI" w:cs="Segoe UI"/>
-                <w:color w:val="FF0000"/>
-                <w:sz w:val="20"/>
-                <w:szCs w:val="20"/>
-              </w:rPr>
-              <w:t>two</w:t>
-            </w:r>
-            <w:r>
-              <w:rPr>
-                <w:rFonts w:ascii="Segoe UI" w:hAnsi="Segoe UI" w:cs="Segoe UI"/>
-                <w:color w:val="FF0000"/>
-                <w:sz w:val="20"/>
-                <w:szCs w:val="20"/>
-              </w:rPr>
-              <w:t>, proved by</w:t>
+              <w:t>new knowledge two, proved by</w:t>
             </w:r>
             <w:r>
               <w:rPr>
@@ -2105,25 +2028,7 @@
                 <w:sz w:val="20"/>
                 <w:szCs w:val="20"/>
               </w:rPr>
-              <w:t xml:space="preserve">new knowledge </w:t>
-            </w:r>
-            <w:r>
-              <w:rPr>
-                <w:rFonts w:ascii="Segoe UI" w:hAnsi="Segoe UI" w:cs="Segoe UI"/>
-                <w:color w:val="FF0000"/>
-                <w:sz w:val="20"/>
-                <w:szCs w:val="20"/>
-              </w:rPr>
-              <w:t>three</w:t>
-            </w:r>
-            <w:r>
-              <w:rPr>
-                <w:rFonts w:ascii="Segoe UI" w:hAnsi="Segoe UI" w:cs="Segoe UI"/>
-                <w:color w:val="FF0000"/>
-                <w:sz w:val="20"/>
-                <w:szCs w:val="20"/>
-              </w:rPr>
-              <w:t>, proved by</w:t>
+              <w:t>new knowledge three, proved by</w:t>
             </w:r>
             <w:r>
               <w:rPr>
@@ -2263,23 +2168,7 @@
                 <w:sz w:val="20"/>
                 <w:szCs w:val="20"/>
               </w:rPr>
-              <w:t xml:space="preserve">What </w:t>
-            </w:r>
-            <w:r>
-              <w:rPr>
-                <w:rFonts w:ascii="Segoe UI" w:hAnsi="Segoe UI" w:cs="Segoe UI"/>
-                <w:sz w:val="20"/>
-                <w:szCs w:val="20"/>
-              </w:rPr>
-              <w:t>software/statistics/analyses are used to generate the evidence</w:t>
-            </w:r>
-            <w:r>
-              <w:rPr>
-                <w:rFonts w:ascii="Segoe UI" w:hAnsi="Segoe UI" w:cs="Segoe UI"/>
-                <w:sz w:val="20"/>
-                <w:szCs w:val="20"/>
-              </w:rPr>
-              <w:t>?</w:t>
+              <w:t>What software/statistics/analyses are used to generate the evidence?</w:t>
             </w:r>
             <w:r>
               <w:rPr>
@@ -2543,17 +2432,7 @@
                 <w:sz w:val="20"/>
                 <w:szCs w:val="20"/>
               </w:rPr>
-              <w:t xml:space="preserve">Points and </w:t>
-            </w:r>
-            <w:r>
-              <w:rPr>
-                <w:rFonts w:ascii="Segoe UI" w:hAnsi="Segoe UI" w:cs="Segoe UI"/>
-                <w:b/>
-                <w:bCs/>
-                <w:sz w:val="20"/>
-                <w:szCs w:val="20"/>
-              </w:rPr>
-              <w:t>connection</w:t>
+              <w:t>Points and connection</w:t>
             </w:r>
           </w:p>
           <w:p>
@@ -2581,39 +2460,7 @@
                 <w:sz w:val="20"/>
                 <w:szCs w:val="20"/>
               </w:rPr>
-              <w:t xml:space="preserve">What are </w:t>
-            </w:r>
-            <w:r>
-              <w:rPr>
-                <w:rFonts w:ascii="Segoe UI" w:hAnsi="Segoe UI" w:cs="Segoe UI"/>
-                <w:sz w:val="20"/>
-                <w:szCs w:val="20"/>
-              </w:rPr>
-              <w:t>possible relation/impact</w:t>
-            </w:r>
-            <w:r>
-              <w:rPr>
-                <w:rFonts w:ascii="Segoe UI" w:hAnsi="Segoe UI" w:cs="Segoe UI"/>
-                <w:sz w:val="20"/>
-                <w:szCs w:val="20"/>
-              </w:rPr>
-              <w:t>? Wh</w:t>
-            </w:r>
-            <w:r>
-              <w:rPr>
-                <w:rFonts w:ascii="Segoe UI" w:hAnsi="Segoe UI" w:cs="Segoe UI"/>
-                <w:sz w:val="20"/>
-                <w:szCs w:val="20"/>
-              </w:rPr>
-              <w:t>ere to find further clues</w:t>
-            </w:r>
-            <w:r>
-              <w:rPr>
-                <w:rFonts w:ascii="Segoe UI" w:hAnsi="Segoe UI" w:cs="Segoe UI"/>
-                <w:sz w:val="20"/>
-                <w:szCs w:val="20"/>
-              </w:rPr>
-              <w:t>?</w:t>
+              <w:t>What are possible relation/impact? Where to find further clues?</w:t>
             </w:r>
             <w:r>
               <w:rPr>
@@ -2655,34 +2502,7 @@
                 <w:sz w:val="20"/>
                 <w:szCs w:val="20"/>
               </w:rPr>
-              <w:t>impact</w:t>
-            </w:r>
-            <w:r>
-              <w:rPr>
-                <w:rFonts w:ascii="Segoe UI" w:hAnsi="Segoe UI" w:cs="Segoe UI"/>
-                <w:color w:val="FF0000"/>
-                <w:sz w:val="20"/>
-                <w:szCs w:val="20"/>
-              </w:rPr>
-              <w:t xml:space="preserve"> one, </w:t>
-            </w:r>
-            <w:r>
-              <w:rPr>
-                <w:rFonts w:ascii="Segoe UI" w:hAnsi="Segoe UI" w:cs="Segoe UI"/>
-                <w:color w:val="FF0000"/>
-                <w:sz w:val="20"/>
-                <w:szCs w:val="20"/>
-              </w:rPr>
-              <w:t>relating to abc’ paper</w:t>
-            </w:r>
-            <w:r>
-              <w:rPr>
-                <w:rFonts w:ascii="Segoe UI" w:hAnsi="Segoe UI" w:cs="Segoe UI"/>
-                <w:color w:val="FF0000"/>
-                <w:sz w:val="20"/>
-                <w:szCs w:val="20"/>
-              </w:rPr>
-              <w:t xml:space="preserve"> …. </w:t>
+              <w:t xml:space="preserve">impact one, relating to abc’ paper …. </w:t>
             </w:r>
           </w:p>
           <w:p>
@@ -2720,61 +2540,7 @@
                 <w:sz w:val="20"/>
                 <w:szCs w:val="20"/>
               </w:rPr>
-              <w:t xml:space="preserve">impact </w:t>
-            </w:r>
-            <w:r>
-              <w:rPr>
-                <w:rFonts w:ascii="Segoe UI" w:hAnsi="Segoe UI" w:cs="Segoe UI"/>
-                <w:color w:val="FF0000"/>
-                <w:sz w:val="20"/>
-                <w:szCs w:val="20"/>
-              </w:rPr>
-              <w:t>two</w:t>
-            </w:r>
-            <w:r>
-              <w:rPr>
-                <w:rFonts w:ascii="Segoe UI" w:hAnsi="Segoe UI" w:cs="Segoe UI"/>
-                <w:color w:val="FF0000"/>
-                <w:sz w:val="20"/>
-                <w:szCs w:val="20"/>
-              </w:rPr>
-              <w:t xml:space="preserve">, relating to </w:t>
-            </w:r>
-            <w:r>
-              <w:rPr>
-                <w:rFonts w:ascii="Segoe UI" w:hAnsi="Segoe UI" w:cs="Segoe UI"/>
-                <w:color w:val="FF0000"/>
-                <w:sz w:val="20"/>
-                <w:szCs w:val="20"/>
-              </w:rPr>
-              <w:t>efg</w:t>
-            </w:r>
-            <w:r>
-              <w:rPr>
-                <w:rFonts w:ascii="Segoe UI" w:hAnsi="Segoe UI" w:cs="Segoe UI"/>
-                <w:color w:val="FF0000"/>
-                <w:sz w:val="20"/>
-                <w:szCs w:val="20"/>
-              </w:rPr>
-              <w:t xml:space="preserve">’ </w:t>
-            </w:r>
-            <w:r>
-              <w:rPr>
-                <w:rFonts w:ascii="Segoe UI" w:hAnsi="Segoe UI" w:cs="Segoe UI"/>
-                <w:color w:val="FF0000"/>
-                <w:sz w:val="20"/>
-                <w:szCs w:val="20"/>
-              </w:rPr>
-              <w:t>paper</w:t>
-            </w:r>
-            <w:r>
-              <w:rPr>
-                <w:rFonts w:ascii="Segoe UI" w:hAnsi="Segoe UI" w:cs="Segoe UI"/>
-                <w:color w:val="FF0000"/>
-                <w:sz w:val="20"/>
-                <w:szCs w:val="20"/>
-              </w:rPr>
-              <w:t xml:space="preserve"> ….</w:t>
+              <w:t>impact two, relating to efg’ paper ….</w:t>
             </w:r>
           </w:p>
           <w:p>
@@ -2812,17 +2578,197 @@
                 <w:sz w:val="20"/>
                 <w:szCs w:val="20"/>
               </w:rPr>
-              <w:t xml:space="preserve">impact </w:t>
-            </w:r>
-            <w:r>
+              <w:t xml:space="preserve">impact three, relating to xyz’ paper …. </w:t>
+            </w:r>
+          </w:p>
+        </w:tc>
+      </w:tr>
+      <w:tr>
+        <w:tc>
+          <w:tcPr>
+            <w:tcW w:w="1399" w:type="dxa"/>
+          </w:tcPr>
+          <w:p>
+            <w:pPr>
+              <w:spacing w:after="0" w:line="240" w:lineRule="auto"/>
+              <w:jc w:val="center"/>
+              <w:rPr>
+                <w:rFonts w:ascii="Segoe UI" w:hAnsi="Segoe UI" w:cs="Segoe UI"/>
+                <w:b/>
+                <w:bCs/>
+                <w:sz w:val="20"/>
+                <w:szCs w:val="20"/>
+                <w:lang w:val="en-US"/>
+              </w:rPr>
+            </w:pPr>
+            <w:r>
+              <w:rPr>
+                <w:rFonts w:ascii="Segoe UI" w:hAnsi="Segoe UI" w:cs="Segoe UI"/>
+                <w:b/>
+                <w:bCs/>
+                <w:sz w:val="20"/>
+                <w:szCs w:val="20"/>
+                <w:lang w:val="en-US"/>
+              </w:rPr>
+              <w:t>Limit</w:t>
+            </w:r>
+            <w:r>
+              <w:rPr>
+                <w:rFonts w:ascii="Segoe UI" w:hAnsi="Segoe UI" w:cs="Segoe UI"/>
+                <w:b/>
+                <w:bCs/>
+                <w:sz w:val="20"/>
+                <w:szCs w:val="20"/>
+                <w:lang w:val="en-US"/>
+              </w:rPr>
+              <w:t>ation</w:t>
+            </w:r>
+            <w:r>
+              <w:rPr>
+                <w:rFonts w:ascii="Segoe UI" w:hAnsi="Segoe UI" w:cs="Segoe UI"/>
+                <w:b/>
+                <w:bCs/>
+                <w:sz w:val="20"/>
+                <w:szCs w:val="20"/>
+                <w:lang w:val="en-US"/>
+              </w:rPr>
+              <w:t>s</w:t>
+            </w:r>
+          </w:p>
+        </w:tc>
+        <w:tc>
+          <w:tcPr>
+            <w:tcW w:w="3456" w:type="dxa"/>
+          </w:tcPr>
+          <w:p>
+            <w:pPr>
+              <w:spacing w:after="0" w:line="240" w:lineRule="auto"/>
+              <w:rPr>
+                <w:rFonts w:ascii="Segoe UI" w:hAnsi="Segoe UI" w:cs="Segoe UI"/>
+                <w:b/>
+                <w:bCs/>
+                <w:sz w:val="20"/>
+                <w:szCs w:val="20"/>
+              </w:rPr>
+            </w:pPr>
+            <w:r>
+              <w:rPr>
+                <w:rFonts w:ascii="Segoe UI" w:hAnsi="Segoe UI" w:cs="Segoe UI"/>
+                <w:b/>
+                <w:bCs/>
+                <w:sz w:val="20"/>
+                <w:szCs w:val="20"/>
+              </w:rPr>
+              <w:t>Points and response</w:t>
+            </w:r>
+          </w:p>
+          <w:p>
+            <w:pPr>
+              <w:spacing w:after="0" w:line="240" w:lineRule="auto"/>
+              <w:rPr>
+                <w:rFonts w:ascii="Segoe UI" w:hAnsi="Segoe UI" w:cs="Segoe UI"/>
+                <w:b/>
+                <w:bCs/>
+                <w:sz w:val="20"/>
+                <w:szCs w:val="20"/>
+              </w:rPr>
+            </w:pPr>
+            <w:r>
+              <w:rPr>
+                <w:rFonts w:ascii="Segoe UI" w:hAnsi="Segoe UI" w:cs="Segoe UI"/>
+                <w:sz w:val="20"/>
+                <w:szCs w:val="20"/>
+              </w:rPr>
+              <w:t>(</w:t>
+            </w:r>
+            <w:r>
+              <w:rPr>
+                <w:rFonts w:ascii="Segoe UI" w:hAnsi="Segoe UI" w:cs="Segoe UI"/>
+                <w:sz w:val="20"/>
+                <w:szCs w:val="20"/>
+              </w:rPr>
+              <w:t>What are possible</w:t>
+            </w:r>
+            <w:r>
+              <w:rPr>
+                <w:rFonts w:ascii="Segoe UI" w:hAnsi="Segoe UI" w:cs="Segoe UI"/>
+                <w:sz w:val="20"/>
+                <w:szCs w:val="20"/>
+              </w:rPr>
+              <w:t xml:space="preserve"> criticism</w:t>
+            </w:r>
+            <w:r>
+              <w:rPr>
+                <w:rFonts w:ascii="Segoe UI" w:hAnsi="Segoe UI" w:cs="Segoe UI"/>
+                <w:sz w:val="20"/>
+                <w:szCs w:val="20"/>
+              </w:rPr>
+              <w:t>, dislikes to your work</w:t>
+            </w:r>
+            <w:r>
+              <w:rPr>
+                <w:rFonts w:ascii="Segoe UI" w:hAnsi="Segoe UI" w:cs="Segoe UI"/>
+                <w:sz w:val="20"/>
+                <w:szCs w:val="20"/>
+              </w:rPr>
+              <w:t>?</w:t>
+            </w:r>
+            <w:r>
+              <w:rPr>
+                <w:rFonts w:ascii="Segoe UI" w:hAnsi="Segoe UI" w:cs="Segoe UI"/>
+                <w:sz w:val="20"/>
+                <w:szCs w:val="20"/>
+              </w:rPr>
+              <w:t xml:space="preserve"> How </w:t>
+            </w:r>
+            <w:r>
+              <w:rPr>
+                <w:rFonts w:ascii="Segoe UI" w:hAnsi="Segoe UI" w:cs="Segoe UI"/>
+                <w:sz w:val="20"/>
+                <w:szCs w:val="20"/>
+              </w:rPr>
+              <w:t xml:space="preserve">to </w:t>
+            </w:r>
+            <w:r>
+              <w:rPr>
+                <w:rFonts w:ascii="Segoe UI" w:hAnsi="Segoe UI" w:cs="Segoe UI"/>
+                <w:sz w:val="20"/>
+                <w:szCs w:val="20"/>
+              </w:rPr>
+              <w:t>response</w:t>
+            </w:r>
+            <w:r>
+              <w:rPr>
+                <w:rFonts w:ascii="Segoe UI" w:hAnsi="Segoe UI" w:cs="Segoe UI"/>
+                <w:sz w:val="20"/>
+                <w:szCs w:val="20"/>
+              </w:rPr>
+              <w:t>?</w:t>
+            </w:r>
+            <w:r>
+              <w:rPr>
+                <w:rFonts w:ascii="Segoe UI" w:hAnsi="Segoe UI" w:cs="Segoe UI"/>
+                <w:sz w:val="20"/>
+                <w:szCs w:val="20"/>
+              </w:rPr>
+              <w:t>)</w:t>
+            </w:r>
+          </w:p>
+        </w:tc>
+        <w:tc>
+          <w:tcPr>
+            <w:tcW w:w="4161" w:type="dxa"/>
+          </w:tcPr>
+          <w:p>
+            <w:pPr>
+              <w:spacing w:after="0" w:line="240" w:lineRule="auto"/>
               <w:rPr>
                 <w:rFonts w:ascii="Segoe UI" w:hAnsi="Segoe UI" w:cs="Segoe UI"/>
                 <w:color w:val="FF0000"/>
                 <w:sz w:val="20"/>
                 <w:szCs w:val="20"/>
               </w:rPr>
-              <w:t>three</w:t>
-            </w:r>
+            </w:pPr>
             <w:r>
               <w:rPr>
                 <w:rFonts w:ascii="Segoe UI" w:hAnsi="Segoe UI" w:cs="Segoe UI"/>
@@ -2830,7 +2776,7 @@
                 <w:sz w:val="20"/>
                 <w:szCs w:val="20"/>
               </w:rPr>
-              <w:t xml:space="preserve">, relating to </w:t>
+              <w:t xml:space="preserve">1. </w:t>
             </w:r>
             <w:r>
               <w:rPr>
@@ -2839,7 +2785,7 @@
                 <w:sz w:val="20"/>
                 <w:szCs w:val="20"/>
               </w:rPr>
-              <w:t>xyz</w:t>
+              <w:t>criticism</w:t>
             </w:r>
             <w:r>
               <w:rPr>
@@ -2848,7 +2794,7 @@
                 <w:sz w:val="20"/>
                 <w:szCs w:val="20"/>
               </w:rPr>
-              <w:t xml:space="preserve">’ </w:t>
+              <w:t xml:space="preserve"> one</w:t>
             </w:r>
             <w:r>
               <w:rPr>
@@ -2857,7 +2803,7 @@
                 <w:sz w:val="20"/>
                 <w:szCs w:val="20"/>
               </w:rPr>
-              <w:t>paper</w:t>
+              <w:t>:</w:t>
             </w:r>
             <w:r>
               <w:rPr>
@@ -2866,7 +2812,173 @@
                 <w:sz w:val="20"/>
                 <w:szCs w:val="20"/>
               </w:rPr>
-              <w:t xml:space="preserve"> …. </w:t>
+              <w:t xml:space="preserve"> </w:t>
+            </w:r>
+            <w:r>
+              <w:rPr>
+                <w:rFonts w:ascii="Segoe UI" w:hAnsi="Segoe UI" w:cs="Segoe UI"/>
+                <w:color w:val="FF0000"/>
+                <w:sz w:val="20"/>
+                <w:szCs w:val="20"/>
+              </w:rPr>
+              <w:t xml:space="preserve">critical? can response by </w:t>
+            </w:r>
+            <w:r>
+              <w:rPr>
+                <w:rFonts w:ascii="Segoe UI" w:hAnsi="Segoe UI" w:cs="Segoe UI"/>
+                <w:color w:val="FF0000"/>
+                <w:sz w:val="20"/>
+                <w:szCs w:val="20"/>
+              </w:rPr>
+              <w:t xml:space="preserve">…. </w:t>
+            </w:r>
+          </w:p>
+          <w:p>
+            <w:pPr>
+              <w:spacing w:after="0" w:line="240" w:lineRule="auto"/>
+              <w:rPr>
+                <w:rFonts w:ascii="Segoe UI" w:hAnsi="Segoe UI" w:cs="Segoe UI"/>
+                <w:color w:val="FF0000"/>
+                <w:sz w:val="20"/>
+                <w:szCs w:val="20"/>
+              </w:rPr>
+            </w:pPr>
+            <w:r>
+              <w:rPr>
+                <w:rFonts w:ascii="Segoe UI" w:hAnsi="Segoe UI" w:cs="Segoe UI"/>
+                <w:color w:val="FF0000"/>
+                <w:sz w:val="20"/>
+                <w:szCs w:val="20"/>
+              </w:rPr>
+              <w:t>2</w:t>
+            </w:r>
+            <w:r>
+              <w:rPr>
+                <w:rFonts w:ascii="Segoe UI" w:hAnsi="Segoe UI" w:cs="Segoe UI"/>
+                <w:color w:val="FF0000"/>
+                <w:sz w:val="20"/>
+                <w:szCs w:val="20"/>
+              </w:rPr>
+              <w:t xml:space="preserve">. </w:t>
+            </w:r>
+            <w:r>
+              <w:rPr>
+                <w:rFonts w:ascii="Segoe UI" w:hAnsi="Segoe UI" w:cs="Segoe UI"/>
+                <w:color w:val="FF0000"/>
+                <w:sz w:val="20"/>
+                <w:szCs w:val="20"/>
+              </w:rPr>
+              <w:t>criticism two</w:t>
+            </w:r>
+            <w:r>
+              <w:rPr>
+                <w:rFonts w:ascii="Segoe UI" w:hAnsi="Segoe UI" w:cs="Segoe UI"/>
+                <w:color w:val="FF0000"/>
+                <w:sz w:val="20"/>
+                <w:szCs w:val="20"/>
+              </w:rPr>
+              <w:t>:</w:t>
+            </w:r>
+            <w:r>
+              <w:rPr>
+                <w:rFonts w:ascii="Segoe UI" w:hAnsi="Segoe UI" w:cs="Segoe UI"/>
+                <w:color w:val="FF0000"/>
+                <w:sz w:val="20"/>
+                <w:szCs w:val="20"/>
+              </w:rPr>
+              <w:t xml:space="preserve"> </w:t>
+            </w:r>
+            <w:r>
+              <w:rPr>
+                <w:rFonts w:ascii="Segoe UI" w:hAnsi="Segoe UI" w:cs="Segoe UI"/>
+                <w:color w:val="FF0000"/>
+                <w:sz w:val="20"/>
+                <w:szCs w:val="20"/>
+              </w:rPr>
+              <w:t xml:space="preserve">critical? </w:t>
+            </w:r>
+            <w:r>
+              <w:rPr>
+                <w:rFonts w:ascii="Segoe UI" w:hAnsi="Segoe UI" w:cs="Segoe UI"/>
+                <w:color w:val="FF0000"/>
+                <w:sz w:val="20"/>
+                <w:szCs w:val="20"/>
+              </w:rPr>
+              <w:t>can response by ….</w:t>
+            </w:r>
+          </w:p>
+          <w:p>
+            <w:pPr>
+              <w:spacing w:after="0" w:line="240" w:lineRule="auto"/>
+              <w:rPr>
+                <w:rFonts w:ascii="Segoe UI" w:hAnsi="Segoe UI" w:cs="Segoe UI"/>
+                <w:color w:val="FF0000"/>
+                <w:sz w:val="20"/>
+                <w:szCs w:val="20"/>
+              </w:rPr>
+            </w:pPr>
+            <w:r>
+              <w:rPr>
+                <w:rFonts w:ascii="Segoe UI" w:hAnsi="Segoe UI" w:cs="Segoe UI"/>
+                <w:color w:val="FF0000"/>
+                <w:sz w:val="20"/>
+                <w:szCs w:val="20"/>
+              </w:rPr>
+              <w:t>3</w:t>
+            </w:r>
+            <w:r>
+              <w:rPr>
+                <w:rFonts w:ascii="Segoe UI" w:hAnsi="Segoe UI" w:cs="Segoe UI"/>
+                <w:color w:val="FF0000"/>
+                <w:sz w:val="20"/>
+                <w:szCs w:val="20"/>
+              </w:rPr>
+              <w:t xml:space="preserve">. </w:t>
+            </w:r>
+            <w:r>
+              <w:rPr>
+                <w:rFonts w:ascii="Segoe UI" w:hAnsi="Segoe UI" w:cs="Segoe UI"/>
+                <w:color w:val="FF0000"/>
+                <w:sz w:val="20"/>
+                <w:szCs w:val="20"/>
+              </w:rPr>
+              <w:t>criticism three</w:t>
+            </w:r>
+            <w:r>
+              <w:rPr>
+                <w:rFonts w:ascii="Segoe UI" w:hAnsi="Segoe UI" w:cs="Segoe UI"/>
+                <w:color w:val="FF0000"/>
+                <w:sz w:val="20"/>
+                <w:szCs w:val="20"/>
+              </w:rPr>
+              <w:t>:</w:t>
+            </w:r>
+            <w:r>
+              <w:rPr>
+                <w:rFonts w:ascii="Segoe UI" w:hAnsi="Segoe UI" w:cs="Segoe UI"/>
+                <w:color w:val="FF0000"/>
+                <w:sz w:val="20"/>
+                <w:szCs w:val="20"/>
+              </w:rPr>
+              <w:t xml:space="preserve"> </w:t>
+            </w:r>
+            <w:r>
+              <w:rPr>
+                <w:rFonts w:ascii="Segoe UI" w:hAnsi="Segoe UI" w:cs="Segoe UI"/>
+                <w:color w:val="FF0000"/>
+                <w:sz w:val="20"/>
+                <w:szCs w:val="20"/>
+              </w:rPr>
+              <w:t xml:space="preserve">critical? </w:t>
+            </w:r>
+            <w:r>
+              <w:rPr>
+                <w:rFonts w:ascii="Segoe UI" w:hAnsi="Segoe UI" w:cs="Segoe UI"/>
+                <w:color w:val="FF0000"/>
+                <w:sz w:val="20"/>
+                <w:szCs w:val="20"/>
+              </w:rPr>
+              <w:t>can response by ….</w:t>
             </w:r>
           </w:p>
         </w:tc>
@@ -10818,21 +10930,6 @@
 </file>
 
 <file path=customXml/item2.xml><?xml version="1.0" encoding="utf-8"?>
-<?mso-contentType ?>
-<FormTemplates xmlns="http://schemas.microsoft.com/sharepoint/v3/contenttype/forms">
-  <Display>DocumentLibraryForm</Display>
-  <Edit>DocumentLibraryForm</Edit>
-  <New>DocumentLibraryForm</New>
-</FormTemplates>
-</file>
-
-<file path=customXml/item3.xml><?xml version="1.0" encoding="utf-8"?>
-<p:properties xmlns:p="http://schemas.microsoft.com/office/2006/metadata/properties" xmlns:xsi="http://www.w3.org/2001/XMLSchema-instance" xmlns:pc="http://schemas.microsoft.com/office/infopath/2007/PartnerControls">
-  <documentManagement/>
-</p:properties>
-</file>
-
-<file path=customXml/item4.xml><?xml version="1.0" encoding="utf-8"?>
 <ct:contentTypeSchema xmlns:ct="http://schemas.microsoft.com/office/2006/metadata/contentType" xmlns:ma="http://schemas.microsoft.com/office/2006/metadata/properties/metaAttributes" ct:_="" ma:_="" ma:contentTypeName="Document" ma:contentTypeID="0x0101008FD6779A1163F647B3538776D8E44E60" ma:contentTypeVersion="3" ma:contentTypeDescription="Create a new document." ma:contentTypeScope="" ma:versionID="4eb258c16dbcda520599d2016cf03575">
   <xsd:schema xmlns:xsd="http://www.w3.org/2001/XMLSchema" xmlns:xs="http://www.w3.org/2001/XMLSchema" xmlns:p="http://schemas.microsoft.com/office/2006/metadata/properties" targetNamespace="http://schemas.microsoft.com/office/2006/metadata/properties" ma:root="true" ma:fieldsID="1e5db682b37e7972ee8b6ef4a5d84413">
     <xsd:element name="properties">
@@ -10946,6 +11043,21 @@
 </ct:contentTypeSchema>
 </file>
 
+<file path=customXml/item3.xml><?xml version="1.0" encoding="utf-8"?>
+<p:properties xmlns:p="http://schemas.microsoft.com/office/2006/metadata/properties" xmlns:xsi="http://www.w3.org/2001/XMLSchema-instance" xmlns:pc="http://schemas.microsoft.com/office/infopath/2007/PartnerControls">
+  <documentManagement/>
+</p:properties>
+</file>
+
+<file path=customXml/item4.xml><?xml version="1.0" encoding="utf-8"?>
+<?mso-contentType ?>
+<FormTemplates xmlns="http://schemas.microsoft.com/sharepoint/v3/contenttype/forms">
+  <Display>DocumentLibraryForm</Display>
+  <Edit>DocumentLibraryForm</Edit>
+  <New>DocumentLibraryForm</New>
+</FormTemplates>
+</file>
+
 <file path=customXml/itemProps1.xml><?xml version="1.0" encoding="utf-8"?>
 <ds:datastoreItem xmlns:ds="http://schemas.openxmlformats.org/officeDocument/2006/customXml" ds:itemID="{1069EB51-6BB0-467A-A30F-D4A41F79ED33}">
   <ds:schemaRefs>
@@ -10955,9 +11067,17 @@
 </file>
 
 <file path=customXml/itemProps2.xml><?xml version="1.0" encoding="utf-8"?>
-<ds:datastoreItem xmlns:ds="http://schemas.openxmlformats.org/officeDocument/2006/customXml" ds:itemID="{922BEAFD-8806-4E1E-B46C-38CA259634BF}">
+<ds:datastoreItem xmlns:ds="http://schemas.openxmlformats.org/officeDocument/2006/customXml" ds:itemID="{CB6F8813-C8CE-42CE-AB4E-9EB383920511}">
   <ds:schemaRefs>
-    <ds:schemaRef ds:uri="http://schemas.microsoft.com/sharepoint/v3/contenttype/forms"/>
+    <ds:schemaRef ds:uri="http://schemas.microsoft.com/office/2006/metadata/contentType"/>
+    <ds:schemaRef ds:uri="http://schemas.microsoft.com/office/2006/metadata/properties/metaAttributes"/>
+    <ds:schemaRef ds:uri="http://www.w3.org/2001/XMLSchema"/>
+    <ds:schemaRef ds:uri="http://schemas.microsoft.com/office/2006/metadata/properties"/>
+    <ds:schemaRef ds:uri="http://schemas.openxmlformats.org/package/2006/metadata/core-properties"/>
+    <ds:schemaRef ds:uri="http://purl.org/dc/elements/1.1/"/>
+    <ds:schemaRef ds:uri="http://purl.org/dc/terms/"/>
+    <ds:schemaRef ds:uri="http://schemas.microsoft.com/internal/obd"/>
+    <ds:schemaRef ds:uri="http://schemas.microsoft.com/office/infopath/2007/PartnerControls"/>
   </ds:schemaRefs>
 </ds:datastoreItem>
 </file>
@@ -10972,17 +11092,9 @@
 </file>
 
 <file path=customXml/itemProps4.xml><?xml version="1.0" encoding="utf-8"?>
-<ds:datastoreItem xmlns:ds="http://schemas.openxmlformats.org/officeDocument/2006/customXml" ds:itemID="{CB6F8813-C8CE-42CE-AB4E-9EB383920511}">
+<ds:datastoreItem xmlns:ds="http://schemas.openxmlformats.org/officeDocument/2006/customXml" ds:itemID="{922BEAFD-8806-4E1E-B46C-38CA259634BF}">
   <ds:schemaRefs>
-    <ds:schemaRef ds:uri="http://schemas.microsoft.com/office/2006/metadata/contentType"/>
-    <ds:schemaRef ds:uri="http://schemas.microsoft.com/office/2006/metadata/properties/metaAttributes"/>
-    <ds:schemaRef ds:uri="http://www.w3.org/2001/XMLSchema"/>
-    <ds:schemaRef ds:uri="http://schemas.microsoft.com/office/2006/metadata/properties"/>
-    <ds:schemaRef ds:uri="http://schemas.openxmlformats.org/package/2006/metadata/core-properties"/>
-    <ds:schemaRef ds:uri="http://purl.org/dc/elements/1.1/"/>
-    <ds:schemaRef ds:uri="http://purl.org/dc/terms/"/>
-    <ds:schemaRef ds:uri="http://schemas.microsoft.com/internal/obd"/>
-    <ds:schemaRef ds:uri="http://schemas.microsoft.com/office/infopath/2007/PartnerControls"/>
+    <ds:schemaRef ds:uri="http://schemas.microsoft.com/sharepoint/v3/contenttype/forms"/>
   </ds:schemaRefs>
 </ds:datastoreItem>
 </file>
</xml_diff>